<commit_message>
documentation - introduction and literature
</commit_message>
<xml_diff>
--- a/docs/Dokumentacja.docx
+++ b/docs/Dokumentacja.docx
@@ -361,17 +361,26 @@
     <w:p>
       <w:pPr>
         <w:spacing w:after="120" w:line="240" w:lineRule="auto"/>
-        <w:ind w:left="360"/>
-        <w:rPr>
-          <w:rFonts w:ascii="Times New Roman" w:eastAsia="Times New Roman" w:hAnsi="Times New Roman" w:cs="Times New Roman"/>
-          <w:color w:val="000000"/>
-          <w:sz w:val="24"/>
-          <w:szCs w:val="24"/>
-          <w:lang w:eastAsia="pl-PL"/>
-        </w:rPr>
-      </w:pPr>
-      <w:bookmarkStart w:id="0" w:name="_GoBack"/>
-      <w:bookmarkEnd w:id="0"/>
+        <w:ind w:left="360" w:firstLine="348"/>
+        <w:jc w:val="both"/>
+        <w:rPr>
+          <w:rFonts w:ascii="Times New Roman" w:eastAsia="Times New Roman" w:hAnsi="Times New Roman" w:cs="Times New Roman"/>
+          <w:color w:val="000000"/>
+          <w:sz w:val="24"/>
+          <w:szCs w:val="24"/>
+          <w:lang w:eastAsia="pl-PL"/>
+        </w:rPr>
+      </w:pPr>
+      <w:r>
+        <w:rPr>
+          <w:rFonts w:ascii="Times New Roman" w:eastAsia="Times New Roman" w:hAnsi="Times New Roman" w:cs="Times New Roman"/>
+          <w:color w:val="000000"/>
+          <w:sz w:val="24"/>
+          <w:szCs w:val="24"/>
+          <w:lang w:eastAsia="pl-PL"/>
+        </w:rPr>
+        <w:t>Zaprojektowanie układu cyfrowego na płytę Spartan3E odczytującego pomiary z akcelerometru i wyświetlającego je na wyświetlaczu LCD.</w:t>
+      </w:r>
     </w:p>
     <w:p>
       <w:pPr>
@@ -431,15 +440,382 @@
     <w:p>
       <w:pPr>
         <w:spacing w:after="120" w:line="240" w:lineRule="auto"/>
+        <w:ind w:left="360" w:firstLine="348"/>
+        <w:jc w:val="both"/>
+        <w:rPr>
+          <w:rFonts w:ascii="Times New Roman" w:eastAsia="Times New Roman" w:hAnsi="Times New Roman" w:cs="Times New Roman"/>
+          <w:color w:val="000000"/>
+          <w:sz w:val="24"/>
+          <w:szCs w:val="24"/>
+          <w:lang w:eastAsia="pl-PL"/>
+        </w:rPr>
+      </w:pPr>
+      <w:r>
+        <w:rPr>
+          <w:rFonts w:ascii="Times New Roman" w:eastAsia="Times New Roman" w:hAnsi="Times New Roman" w:cs="Times New Roman"/>
+          <w:color w:val="000000"/>
+          <w:sz w:val="24"/>
+          <w:szCs w:val="24"/>
+          <w:lang w:eastAsia="pl-PL"/>
+        </w:rPr>
+        <w:t xml:space="preserve">Płyta </w:t>
+      </w:r>
+      <w:r>
+        <w:rPr>
+          <w:rFonts w:ascii="Times New Roman" w:eastAsia="Times New Roman" w:hAnsi="Times New Roman" w:cs="Times New Roman"/>
+          <w:color w:val="000000"/>
+          <w:sz w:val="24"/>
+          <w:szCs w:val="24"/>
+          <w:lang w:eastAsia="pl-PL"/>
+        </w:rPr>
+        <w:t>Spartan-3E</w:t>
+      </w:r>
+      <w:r>
+        <w:rPr>
+          <w:rFonts w:ascii="Times New Roman" w:eastAsia="Times New Roman" w:hAnsi="Times New Roman" w:cs="Times New Roman"/>
+          <w:color w:val="000000"/>
+          <w:sz w:val="24"/>
+          <w:szCs w:val="24"/>
+          <w:lang w:eastAsia="pl-PL"/>
+        </w:rPr>
+        <w:t>[1]</w:t>
+      </w:r>
+      <w:r>
+        <w:rPr>
+          <w:rFonts w:ascii="Times New Roman" w:eastAsia="Times New Roman" w:hAnsi="Times New Roman" w:cs="Times New Roman"/>
+          <w:color w:val="000000"/>
+          <w:sz w:val="24"/>
+          <w:szCs w:val="24"/>
+          <w:lang w:eastAsia="pl-PL"/>
+        </w:rPr>
+        <w:t xml:space="preserve"> pozwala na</w:t>
+      </w:r>
+      <w:r>
+        <w:rPr>
+          <w:rFonts w:ascii="Times New Roman" w:eastAsia="Times New Roman" w:hAnsi="Times New Roman" w:cs="Times New Roman"/>
+          <w:color w:val="000000"/>
+          <w:sz w:val="24"/>
+          <w:szCs w:val="24"/>
+          <w:lang w:eastAsia="pl-PL"/>
+        </w:rPr>
+        <w:t xml:space="preserve"> obsług</w:t>
+      </w:r>
+      <w:r>
+        <w:rPr>
+          <w:rFonts w:ascii="Times New Roman" w:eastAsia="Times New Roman" w:hAnsi="Times New Roman" w:cs="Times New Roman"/>
+          <w:color w:val="000000"/>
+          <w:sz w:val="24"/>
+          <w:szCs w:val="24"/>
+          <w:lang w:eastAsia="pl-PL"/>
+        </w:rPr>
+        <w:t>ę</w:t>
+      </w:r>
+      <w:r>
+        <w:rPr>
+          <w:rFonts w:ascii="Times New Roman" w:eastAsia="Times New Roman" w:hAnsi="Times New Roman" w:cs="Times New Roman"/>
+          <w:color w:val="000000"/>
+          <w:sz w:val="24"/>
+          <w:szCs w:val="24"/>
+          <w:lang w:eastAsia="pl-PL"/>
+        </w:rPr>
+        <w:t xml:space="preserve"> układów FPGA. </w:t>
+      </w:r>
+      <w:r>
+        <w:rPr>
+          <w:rFonts w:ascii="Times New Roman" w:eastAsia="Times New Roman" w:hAnsi="Times New Roman" w:cs="Times New Roman"/>
+          <w:color w:val="000000"/>
+          <w:sz w:val="24"/>
+          <w:szCs w:val="24"/>
+          <w:lang w:eastAsia="pl-PL"/>
+        </w:rPr>
+        <w:t>Jest w</w:t>
+      </w:r>
+      <w:r>
+        <w:rPr>
+          <w:rFonts w:ascii="Times New Roman" w:eastAsia="Times New Roman" w:hAnsi="Times New Roman" w:cs="Times New Roman"/>
+          <w:color w:val="000000"/>
+          <w:sz w:val="24"/>
+          <w:szCs w:val="24"/>
+          <w:lang w:eastAsia="pl-PL"/>
+        </w:rPr>
+        <w:t>yposażona w</w:t>
+      </w:r>
+      <w:r>
+        <w:rPr>
+          <w:rFonts w:ascii="Times New Roman" w:eastAsia="Times New Roman" w:hAnsi="Times New Roman" w:cs="Times New Roman"/>
+          <w:color w:val="000000"/>
+          <w:sz w:val="24"/>
+          <w:szCs w:val="24"/>
+          <w:lang w:eastAsia="pl-PL"/>
+        </w:rPr>
+        <w:t xml:space="preserve"> </w:t>
+      </w:r>
+      <w:r>
+        <w:rPr>
+          <w:rFonts w:ascii="Times New Roman" w:eastAsia="Times New Roman" w:hAnsi="Times New Roman" w:cs="Times New Roman"/>
+          <w:color w:val="000000"/>
+          <w:sz w:val="24"/>
+          <w:szCs w:val="24"/>
+          <w:lang w:eastAsia="pl-PL"/>
+        </w:rPr>
+        <w:t>układ programowaln</w:t>
+      </w:r>
+      <w:r>
+        <w:rPr>
+          <w:rFonts w:ascii="Times New Roman" w:eastAsia="Times New Roman" w:hAnsi="Times New Roman" w:cs="Times New Roman"/>
+          <w:color w:val="000000"/>
+          <w:sz w:val="24"/>
+          <w:szCs w:val="24"/>
+          <w:lang w:eastAsia="pl-PL"/>
+        </w:rPr>
+        <w:t>y</w:t>
+      </w:r>
+      <w:r>
+        <w:rPr>
+          <w:rFonts w:ascii="Times New Roman" w:eastAsia="Times New Roman" w:hAnsi="Times New Roman" w:cs="Times New Roman"/>
+          <w:color w:val="000000"/>
+          <w:sz w:val="24"/>
+          <w:szCs w:val="24"/>
+          <w:lang w:eastAsia="pl-PL"/>
+        </w:rPr>
+        <w:t xml:space="preserve"> CPLD firmy </w:t>
+      </w:r>
+      <w:proofErr w:type="spellStart"/>
+      <w:r>
+        <w:rPr>
+          <w:rFonts w:ascii="Times New Roman" w:eastAsia="Times New Roman" w:hAnsi="Times New Roman" w:cs="Times New Roman"/>
+          <w:color w:val="000000"/>
+          <w:sz w:val="24"/>
+          <w:szCs w:val="24"/>
+          <w:lang w:eastAsia="pl-PL"/>
+        </w:rPr>
+        <w:t>Xilinx</w:t>
+      </w:r>
+      <w:proofErr w:type="spellEnd"/>
+      <w:r>
+        <w:rPr>
+          <w:rFonts w:ascii="Times New Roman" w:eastAsia="Times New Roman" w:hAnsi="Times New Roman" w:cs="Times New Roman"/>
+          <w:color w:val="000000"/>
+          <w:sz w:val="24"/>
+          <w:szCs w:val="24"/>
+          <w:lang w:eastAsia="pl-PL"/>
+        </w:rPr>
+        <w:t xml:space="preserve"> oraz</w:t>
+      </w:r>
+      <w:r>
+        <w:rPr>
+          <w:rFonts w:ascii="Times New Roman" w:eastAsia="Times New Roman" w:hAnsi="Times New Roman" w:cs="Times New Roman"/>
+          <w:color w:val="000000"/>
+          <w:sz w:val="24"/>
+          <w:szCs w:val="24"/>
+          <w:lang w:eastAsia="pl-PL"/>
+        </w:rPr>
+        <w:t xml:space="preserve"> moduł XC3S500E z wyprowadzeniami I/O</w:t>
+      </w:r>
+      <w:r>
+        <w:rPr>
+          <w:rFonts w:ascii="Times New Roman" w:eastAsia="Times New Roman" w:hAnsi="Times New Roman" w:cs="Times New Roman"/>
+          <w:color w:val="000000"/>
+          <w:sz w:val="24"/>
+          <w:szCs w:val="24"/>
+          <w:lang w:eastAsia="pl-PL"/>
+        </w:rPr>
+        <w:t>, z</w:t>
+      </w:r>
+      <w:r>
+        <w:rPr>
+          <w:rFonts w:ascii="Times New Roman" w:eastAsia="Times New Roman" w:hAnsi="Times New Roman" w:cs="Times New Roman"/>
+          <w:color w:val="000000"/>
+          <w:sz w:val="24"/>
+          <w:szCs w:val="24"/>
+          <w:lang w:eastAsia="pl-PL"/>
+        </w:rPr>
+        <w:t>łącz</w:t>
+      </w:r>
+      <w:r>
+        <w:rPr>
+          <w:rFonts w:ascii="Times New Roman" w:eastAsia="Times New Roman" w:hAnsi="Times New Roman" w:cs="Times New Roman"/>
+          <w:color w:val="000000"/>
+          <w:sz w:val="24"/>
+          <w:szCs w:val="24"/>
+          <w:lang w:eastAsia="pl-PL"/>
+        </w:rPr>
+        <w:t>a</w:t>
+      </w:r>
+      <w:r>
+        <w:rPr>
+          <w:rFonts w:ascii="Times New Roman" w:eastAsia="Times New Roman" w:hAnsi="Times New Roman" w:cs="Times New Roman"/>
+          <w:color w:val="000000"/>
+          <w:sz w:val="24"/>
+          <w:szCs w:val="24"/>
+          <w:lang w:eastAsia="pl-PL"/>
+        </w:rPr>
+        <w:t xml:space="preserve"> portu JTAG</w:t>
+      </w:r>
+      <w:r>
+        <w:rPr>
+          <w:rFonts w:ascii="Times New Roman" w:eastAsia="Times New Roman" w:hAnsi="Times New Roman" w:cs="Times New Roman"/>
+          <w:color w:val="000000"/>
+          <w:sz w:val="24"/>
+          <w:szCs w:val="24"/>
+          <w:lang w:eastAsia="pl-PL"/>
+        </w:rPr>
+        <w:t>, g</w:t>
+      </w:r>
+      <w:r>
+        <w:rPr>
+          <w:rFonts w:ascii="Times New Roman" w:eastAsia="Times New Roman" w:hAnsi="Times New Roman" w:cs="Times New Roman"/>
+          <w:color w:val="000000"/>
+          <w:sz w:val="24"/>
+          <w:szCs w:val="24"/>
+          <w:lang w:eastAsia="pl-PL"/>
+        </w:rPr>
+        <w:t>enerator kwarcowy sygnału zegarowego</w:t>
+      </w:r>
+      <w:r>
+        <w:rPr>
+          <w:rFonts w:ascii="Times New Roman" w:eastAsia="Times New Roman" w:hAnsi="Times New Roman" w:cs="Times New Roman"/>
+          <w:color w:val="000000"/>
+          <w:sz w:val="24"/>
+          <w:szCs w:val="24"/>
+          <w:lang w:eastAsia="pl-PL"/>
+        </w:rPr>
+        <w:t>, diody LED, klawisze, wyświetlacz LCD i wiele innych elementów.</w:t>
+      </w:r>
+    </w:p>
+    <w:p>
+      <w:pPr>
+        <w:spacing w:after="120" w:line="240" w:lineRule="auto"/>
         <w:ind w:left="360"/>
-        <w:rPr>
-          <w:rFonts w:ascii="Times New Roman" w:eastAsia="Times New Roman" w:hAnsi="Times New Roman" w:cs="Times New Roman"/>
-          <w:color w:val="000000"/>
-          <w:sz w:val="24"/>
-          <w:szCs w:val="24"/>
-          <w:lang w:eastAsia="pl-PL"/>
-        </w:rPr>
-      </w:pPr>
+        <w:jc w:val="both"/>
+        <w:rPr>
+          <w:rFonts w:ascii="Times New Roman" w:eastAsia="Times New Roman" w:hAnsi="Times New Roman" w:cs="Times New Roman"/>
+          <w:color w:val="000000"/>
+          <w:sz w:val="24"/>
+          <w:szCs w:val="24"/>
+          <w:lang w:eastAsia="pl-PL"/>
+        </w:rPr>
+      </w:pPr>
+      <w:r>
+        <w:rPr>
+          <w:rFonts w:ascii="Times New Roman" w:eastAsia="Times New Roman" w:hAnsi="Times New Roman" w:cs="Times New Roman"/>
+          <w:color w:val="000000"/>
+          <w:sz w:val="24"/>
+          <w:szCs w:val="24"/>
+          <w:lang w:eastAsia="pl-PL"/>
+        </w:rPr>
+        <w:tab/>
+      </w:r>
+      <w:r>
+        <w:rPr>
+          <w:rFonts w:ascii="Times New Roman" w:eastAsia="Times New Roman" w:hAnsi="Times New Roman" w:cs="Times New Roman"/>
+          <w:color w:val="000000"/>
+          <w:sz w:val="24"/>
+          <w:szCs w:val="24"/>
+          <w:lang w:eastAsia="pl-PL"/>
+        </w:rPr>
+        <w:t>ADXL345</w:t>
+      </w:r>
+      <w:r>
+        <w:rPr>
+          <w:rFonts w:ascii="Times New Roman" w:eastAsia="Times New Roman" w:hAnsi="Times New Roman" w:cs="Times New Roman"/>
+          <w:color w:val="000000"/>
+          <w:sz w:val="24"/>
+          <w:szCs w:val="24"/>
+          <w:lang w:eastAsia="pl-PL"/>
+        </w:rPr>
+        <w:t>[2]</w:t>
+      </w:r>
+      <w:r>
+        <w:rPr>
+          <w:rFonts w:ascii="Times New Roman" w:eastAsia="Times New Roman" w:hAnsi="Times New Roman" w:cs="Times New Roman"/>
+          <w:color w:val="000000"/>
+          <w:sz w:val="24"/>
+          <w:szCs w:val="24"/>
+          <w:lang w:eastAsia="pl-PL"/>
+        </w:rPr>
+        <w:t xml:space="preserve"> to niewielki akcelerometr</w:t>
+      </w:r>
+      <w:r>
+        <w:rPr>
+          <w:rFonts w:ascii="Times New Roman" w:eastAsia="Times New Roman" w:hAnsi="Times New Roman" w:cs="Times New Roman"/>
+          <w:color w:val="000000"/>
+          <w:sz w:val="24"/>
+          <w:szCs w:val="24"/>
+          <w:lang w:eastAsia="pl-PL"/>
+        </w:rPr>
+        <w:t xml:space="preserve">, czyli czujnik do pomiaru </w:t>
+      </w:r>
+      <w:r>
+        <w:rPr>
+          <w:rFonts w:ascii="Times New Roman" w:eastAsia="Times New Roman" w:hAnsi="Times New Roman" w:cs="Times New Roman"/>
+          <w:color w:val="000000"/>
+          <w:sz w:val="24"/>
+          <w:szCs w:val="24"/>
+          <w:lang w:eastAsia="pl-PL"/>
+        </w:rPr>
+        <w:t>przyspieszeń w trzech osiach</w:t>
+      </w:r>
+      <w:r>
+        <w:rPr>
+          <w:rFonts w:ascii="Times New Roman" w:eastAsia="Times New Roman" w:hAnsi="Times New Roman" w:cs="Times New Roman"/>
+          <w:color w:val="000000"/>
+          <w:sz w:val="24"/>
+          <w:szCs w:val="24"/>
+          <w:lang w:eastAsia="pl-PL"/>
+        </w:rPr>
+        <w:t>,</w:t>
+      </w:r>
+      <w:r>
+        <w:rPr>
+          <w:rFonts w:ascii="Times New Roman" w:eastAsia="Times New Roman" w:hAnsi="Times New Roman" w:cs="Times New Roman"/>
+          <w:color w:val="000000"/>
+          <w:sz w:val="24"/>
+          <w:szCs w:val="24"/>
+          <w:lang w:eastAsia="pl-PL"/>
+        </w:rPr>
+        <w:t xml:space="preserve"> z wysokiej rozdzielczości (13-bitów)</w:t>
+      </w:r>
+      <w:r>
+        <w:rPr>
+          <w:rFonts w:ascii="Times New Roman" w:eastAsia="Times New Roman" w:hAnsi="Times New Roman" w:cs="Times New Roman"/>
+          <w:color w:val="000000"/>
+          <w:sz w:val="24"/>
+          <w:szCs w:val="24"/>
+          <w:lang w:eastAsia="pl-PL"/>
+        </w:rPr>
+        <w:t xml:space="preserve"> pomiarem w zakresie</w:t>
+      </w:r>
+      <w:r>
+        <w:rPr>
+          <w:rFonts w:ascii="Times New Roman" w:eastAsia="Times New Roman" w:hAnsi="Times New Roman" w:cs="Times New Roman"/>
+          <w:color w:val="000000"/>
+          <w:sz w:val="24"/>
+          <w:szCs w:val="24"/>
+          <w:lang w:eastAsia="pl-PL"/>
+        </w:rPr>
+        <w:t xml:space="preserve"> ± 16 g. Cyfrowe dane wyjściowe są dostępne poprzez interfejs cyfrowy SPI (3- lub 4-przewodowy) lub I2C.</w:t>
+      </w:r>
+      <w:r>
+        <w:rPr>
+          <w:rFonts w:ascii="Times New Roman" w:eastAsia="Times New Roman" w:hAnsi="Times New Roman" w:cs="Times New Roman"/>
+          <w:color w:val="000000"/>
+          <w:sz w:val="24"/>
+          <w:szCs w:val="24"/>
+          <w:lang w:eastAsia="pl-PL"/>
+        </w:rPr>
+        <w:t xml:space="preserve"> Urządzenie mierzy</w:t>
+      </w:r>
+      <w:r>
+        <w:rPr>
+          <w:rFonts w:ascii="Times New Roman" w:eastAsia="Times New Roman" w:hAnsi="Times New Roman" w:cs="Times New Roman"/>
+          <w:color w:val="000000"/>
+          <w:sz w:val="24"/>
+          <w:szCs w:val="24"/>
+          <w:lang w:eastAsia="pl-PL"/>
+        </w:rPr>
+        <w:t xml:space="preserve"> przyspieszenie statyczne grawitacji, a także dynamiczne przyspieszenie wynikające z ruchu lub uderzenia. Jego wysoka rozdzielczość (3,9 mg / LSB) umożliwia pomiar zmian nachylenia mniejszych niż 1,0 °.</w:t>
+      </w:r>
     </w:p>
     <w:p>
       <w:pPr>
@@ -498,16 +874,838 @@
     </w:p>
     <w:p>
       <w:pPr>
+        <w:spacing w:after="0" w:line="240" w:lineRule="auto"/>
+        <w:ind w:left="360" w:firstLine="348"/>
+        <w:jc w:val="both"/>
+        <w:rPr>
+          <w:rFonts w:ascii="Times New Roman" w:eastAsia="Times New Roman" w:hAnsi="Times New Roman" w:cs="Times New Roman"/>
+          <w:color w:val="000000"/>
+          <w:sz w:val="24"/>
+          <w:szCs w:val="24"/>
+          <w:lang w:eastAsia="pl-PL"/>
+        </w:rPr>
+      </w:pPr>
+      <w:r>
+        <w:rPr>
+          <w:rFonts w:ascii="Times New Roman" w:eastAsia="Times New Roman" w:hAnsi="Times New Roman" w:cs="Times New Roman"/>
+          <w:color w:val="000000"/>
+          <w:sz w:val="24"/>
+          <w:szCs w:val="24"/>
+          <w:lang w:eastAsia="pl-PL"/>
+        </w:rPr>
+        <w:t>Projekt wykorzystuje</w:t>
+      </w:r>
+      <w:r>
+        <w:rPr>
+          <w:rFonts w:ascii="Times New Roman" w:eastAsia="Times New Roman" w:hAnsi="Times New Roman" w:cs="Times New Roman"/>
+          <w:color w:val="000000"/>
+          <w:sz w:val="24"/>
+          <w:szCs w:val="24"/>
+          <w:lang w:eastAsia="pl-PL"/>
+        </w:rPr>
+        <w:t xml:space="preserve"> szeregową,</w:t>
+      </w:r>
+      <w:r>
+        <w:rPr>
+          <w:rFonts w:ascii="Times New Roman" w:eastAsia="Times New Roman" w:hAnsi="Times New Roman" w:cs="Times New Roman"/>
+          <w:color w:val="000000"/>
+          <w:sz w:val="24"/>
+          <w:szCs w:val="24"/>
+          <w:lang w:eastAsia="pl-PL"/>
+        </w:rPr>
+        <w:t xml:space="preserve"> </w:t>
+      </w:r>
+      <w:proofErr w:type="spellStart"/>
+      <w:r>
+        <w:rPr>
+          <w:rFonts w:ascii="Times New Roman" w:eastAsia="Times New Roman" w:hAnsi="Times New Roman" w:cs="Times New Roman"/>
+          <w:color w:val="000000"/>
+          <w:sz w:val="24"/>
+          <w:szCs w:val="24"/>
+          <w:lang w:eastAsia="pl-PL"/>
+        </w:rPr>
+        <w:t>multi</w:t>
+      </w:r>
+      <w:proofErr w:type="spellEnd"/>
+      <w:r>
+        <w:rPr>
+          <w:rFonts w:ascii="Times New Roman" w:eastAsia="Times New Roman" w:hAnsi="Times New Roman" w:cs="Times New Roman"/>
+          <w:color w:val="000000"/>
+          <w:sz w:val="24"/>
+          <w:szCs w:val="24"/>
+          <w:lang w:eastAsia="pl-PL"/>
+        </w:rPr>
+        <w:t>-master</w:t>
+      </w:r>
+      <w:r>
+        <w:rPr>
+          <w:rFonts w:ascii="Times New Roman" w:eastAsia="Times New Roman" w:hAnsi="Times New Roman" w:cs="Times New Roman"/>
+          <w:color w:val="000000"/>
+          <w:sz w:val="24"/>
+          <w:szCs w:val="24"/>
+          <w:lang w:eastAsia="pl-PL"/>
+        </w:rPr>
+        <w:t>-</w:t>
+      </w:r>
+      <w:proofErr w:type="spellStart"/>
+      <w:r>
+        <w:rPr>
+          <w:rFonts w:ascii="Times New Roman" w:eastAsia="Times New Roman" w:hAnsi="Times New Roman" w:cs="Times New Roman"/>
+          <w:color w:val="000000"/>
+          <w:sz w:val="24"/>
+          <w:szCs w:val="24"/>
+          <w:lang w:eastAsia="pl-PL"/>
+        </w:rPr>
+        <w:t>multi</w:t>
+      </w:r>
+      <w:proofErr w:type="spellEnd"/>
+      <w:r>
+        <w:rPr>
+          <w:rFonts w:ascii="Times New Roman" w:eastAsia="Times New Roman" w:hAnsi="Times New Roman" w:cs="Times New Roman"/>
+          <w:color w:val="000000"/>
+          <w:sz w:val="24"/>
+          <w:szCs w:val="24"/>
+          <w:lang w:eastAsia="pl-PL"/>
+        </w:rPr>
+        <w:t>-</w:t>
+      </w:r>
+      <w:proofErr w:type="spellStart"/>
+      <w:r>
+        <w:rPr>
+          <w:rFonts w:ascii="Times New Roman" w:eastAsia="Times New Roman" w:hAnsi="Times New Roman" w:cs="Times New Roman"/>
+          <w:color w:val="000000"/>
+          <w:sz w:val="24"/>
+          <w:szCs w:val="24"/>
+          <w:lang w:eastAsia="pl-PL"/>
+        </w:rPr>
+        <w:t>slave</w:t>
+      </w:r>
+      <w:proofErr w:type="spellEnd"/>
+      <w:r>
+        <w:rPr>
+          <w:rFonts w:ascii="Times New Roman" w:eastAsia="Times New Roman" w:hAnsi="Times New Roman" w:cs="Times New Roman"/>
+          <w:color w:val="000000"/>
+          <w:sz w:val="24"/>
+          <w:szCs w:val="24"/>
+          <w:lang w:eastAsia="pl-PL"/>
+        </w:rPr>
+        <w:t xml:space="preserve"> magistralę</w:t>
+      </w:r>
+      <w:r>
+        <w:rPr>
+          <w:rFonts w:ascii="Times New Roman" w:eastAsia="Times New Roman" w:hAnsi="Times New Roman" w:cs="Times New Roman"/>
+          <w:color w:val="000000"/>
+          <w:sz w:val="24"/>
+          <w:szCs w:val="24"/>
+          <w:lang w:eastAsia="pl-PL"/>
+        </w:rPr>
+        <w:t xml:space="preserve"> </w:t>
+      </w:r>
+      <w:r>
+        <w:rPr>
+          <w:rFonts w:ascii="Times New Roman" w:eastAsia="Times New Roman" w:hAnsi="Times New Roman" w:cs="Times New Roman"/>
+          <w:color w:val="000000"/>
+          <w:sz w:val="24"/>
+          <w:szCs w:val="24"/>
+          <w:lang w:eastAsia="pl-PL"/>
+        </w:rPr>
+        <w:t>I²C</w:t>
+      </w:r>
+      <w:r>
+        <w:rPr>
+          <w:rFonts w:ascii="Times New Roman" w:eastAsia="Times New Roman" w:hAnsi="Times New Roman" w:cs="Times New Roman"/>
+          <w:color w:val="000000"/>
+          <w:sz w:val="24"/>
+          <w:szCs w:val="24"/>
+          <w:lang w:eastAsia="pl-PL"/>
+        </w:rPr>
+        <w:t>[3]</w:t>
+      </w:r>
+      <w:r>
+        <w:rPr>
+          <w:rFonts w:ascii="Times New Roman" w:eastAsia="Times New Roman" w:hAnsi="Times New Roman" w:cs="Times New Roman"/>
+          <w:color w:val="000000"/>
+          <w:sz w:val="24"/>
+          <w:szCs w:val="24"/>
+          <w:lang w:eastAsia="pl-PL"/>
+        </w:rPr>
+        <w:t>, do przesyłu danych z i do akcelerometru.</w:t>
+      </w:r>
+    </w:p>
+    <w:p>
+      <w:pPr>
+        <w:spacing w:after="0" w:line="240" w:lineRule="auto"/>
+        <w:ind w:left="360" w:firstLine="348"/>
+        <w:jc w:val="both"/>
+        <w:rPr>
+          <w:rFonts w:ascii="Times New Roman" w:eastAsia="Times New Roman" w:hAnsi="Times New Roman" w:cs="Times New Roman"/>
+          <w:color w:val="000000"/>
+          <w:sz w:val="24"/>
+          <w:szCs w:val="24"/>
+          <w:lang w:eastAsia="pl-PL"/>
+        </w:rPr>
+      </w:pPr>
+      <w:r>
+        <w:rPr>
+          <w:rFonts w:ascii="Times New Roman" w:eastAsia="Times New Roman" w:hAnsi="Times New Roman" w:cs="Times New Roman"/>
+          <w:color w:val="000000"/>
+          <w:sz w:val="24"/>
+          <w:szCs w:val="24"/>
+          <w:lang w:eastAsia="pl-PL"/>
+        </w:rPr>
+        <w:t xml:space="preserve">Z CS połączonym wysoko </w:t>
+      </w:r>
+      <w:r>
+        <w:rPr>
+          <w:rFonts w:ascii="Times New Roman" w:eastAsia="Times New Roman" w:hAnsi="Times New Roman" w:cs="Times New Roman"/>
+          <w:color w:val="000000"/>
+          <w:sz w:val="24"/>
+          <w:szCs w:val="24"/>
+          <w:lang w:eastAsia="pl-PL"/>
+        </w:rPr>
+        <w:t>do</w:t>
+      </w:r>
+      <w:r>
+        <w:rPr>
+          <w:rFonts w:ascii="Times New Roman" w:eastAsia="Times New Roman" w:hAnsi="Times New Roman" w:cs="Times New Roman"/>
+          <w:color w:val="000000"/>
+          <w:sz w:val="24"/>
+          <w:szCs w:val="24"/>
+          <w:lang w:eastAsia="pl-PL"/>
+        </w:rPr>
+        <w:t xml:space="preserve"> </w:t>
+      </w:r>
+      <w:r>
+        <w:rPr>
+          <w:rFonts w:ascii="Times New Roman" w:hAnsi="Times New Roman" w:cs="Times New Roman"/>
+          <w:sz w:val="24"/>
+          <w:szCs w:val="24"/>
+        </w:rPr>
+        <w:t>V</w:t>
+      </w:r>
+      <w:r>
+        <w:rPr>
+          <w:rFonts w:ascii="Times New Roman" w:hAnsi="Times New Roman" w:cs="Times New Roman"/>
+          <w:sz w:val="24"/>
+          <w:szCs w:val="24"/>
+          <w:vertAlign w:val="subscript"/>
+        </w:rPr>
+        <w:t>DD I/O</w:t>
+      </w:r>
+      <w:r>
+        <w:rPr>
+          <w:rFonts w:ascii="Times New Roman" w:eastAsia="Times New Roman" w:hAnsi="Times New Roman" w:cs="Times New Roman"/>
+          <w:color w:val="000000"/>
+          <w:sz w:val="24"/>
+          <w:szCs w:val="24"/>
+          <w:lang w:eastAsia="pl-PL"/>
+        </w:rPr>
+        <w:t xml:space="preserve">, ADXL345 </w:t>
+      </w:r>
+      <w:r>
+        <w:rPr>
+          <w:rFonts w:ascii="Times New Roman" w:eastAsia="Times New Roman" w:hAnsi="Times New Roman" w:cs="Times New Roman"/>
+          <w:color w:val="000000"/>
+          <w:sz w:val="24"/>
+          <w:szCs w:val="24"/>
+          <w:lang w:eastAsia="pl-PL"/>
+        </w:rPr>
+        <w:t>znajduje się</w:t>
+      </w:r>
+      <w:r>
+        <w:rPr>
+          <w:rFonts w:ascii="Times New Roman" w:eastAsia="Times New Roman" w:hAnsi="Times New Roman" w:cs="Times New Roman"/>
+          <w:color w:val="000000"/>
+          <w:sz w:val="24"/>
+          <w:szCs w:val="24"/>
+          <w:lang w:eastAsia="pl-PL"/>
+        </w:rPr>
+        <w:t xml:space="preserve"> w trybie I</w:t>
+      </w:r>
+      <w:r>
+        <w:rPr>
+          <w:rFonts w:ascii="Times New Roman" w:eastAsia="Times New Roman" w:hAnsi="Times New Roman" w:cs="Times New Roman"/>
+          <w:color w:val="000000"/>
+          <w:sz w:val="24"/>
+          <w:szCs w:val="24"/>
+          <w:vertAlign w:val="superscript"/>
+          <w:lang w:eastAsia="pl-PL"/>
+        </w:rPr>
+        <w:t>2</w:t>
+      </w:r>
+      <w:r>
+        <w:rPr>
+          <w:rFonts w:ascii="Times New Roman" w:eastAsia="Times New Roman" w:hAnsi="Times New Roman" w:cs="Times New Roman"/>
+          <w:color w:val="000000"/>
+          <w:sz w:val="24"/>
+          <w:szCs w:val="24"/>
+          <w:lang w:eastAsia="pl-PL"/>
+        </w:rPr>
+        <w:t>C, wymagają</w:t>
+      </w:r>
+      <w:r>
+        <w:rPr>
+          <w:rFonts w:ascii="Times New Roman" w:eastAsia="Times New Roman" w:hAnsi="Times New Roman" w:cs="Times New Roman"/>
+          <w:color w:val="000000"/>
+          <w:sz w:val="24"/>
+          <w:szCs w:val="24"/>
+          <w:lang w:eastAsia="pl-PL"/>
+        </w:rPr>
+        <w:t>cym</w:t>
+      </w:r>
+      <w:r>
+        <w:rPr>
+          <w:rFonts w:ascii="Times New Roman" w:eastAsia="Times New Roman" w:hAnsi="Times New Roman" w:cs="Times New Roman"/>
+          <w:color w:val="000000"/>
+          <w:sz w:val="24"/>
+          <w:szCs w:val="24"/>
+          <w:lang w:eastAsia="pl-PL"/>
+        </w:rPr>
+        <w:t xml:space="preserve"> prostego 2-przewodowego</w:t>
+      </w:r>
+      <w:r>
+        <w:rPr>
+          <w:rFonts w:ascii="Times New Roman" w:eastAsia="Times New Roman" w:hAnsi="Times New Roman" w:cs="Times New Roman"/>
+          <w:color w:val="000000"/>
+          <w:sz w:val="24"/>
+          <w:szCs w:val="24"/>
+          <w:lang w:eastAsia="pl-PL"/>
+        </w:rPr>
+        <w:t xml:space="preserve"> podłączenia.</w:t>
+      </w:r>
+      <w:r>
+        <w:rPr>
+          <w:rFonts w:ascii="Times New Roman" w:eastAsia="Times New Roman" w:hAnsi="Times New Roman" w:cs="Times New Roman"/>
+          <w:color w:val="000000"/>
+          <w:sz w:val="24"/>
+          <w:szCs w:val="24"/>
+          <w:lang w:eastAsia="pl-PL"/>
+        </w:rPr>
+        <w:t xml:space="preserve"> </w:t>
+      </w:r>
+      <w:r>
+        <w:rPr>
+          <w:rFonts w:ascii="Times New Roman" w:eastAsia="Times New Roman" w:hAnsi="Times New Roman" w:cs="Times New Roman"/>
+          <w:color w:val="000000"/>
+          <w:sz w:val="24"/>
+          <w:szCs w:val="24"/>
+          <w:lang w:eastAsia="pl-PL"/>
+        </w:rPr>
+        <w:t>Przy spełnieniu odpowiednich parametrów o</w:t>
+      </w:r>
+      <w:r>
+        <w:rPr>
+          <w:rFonts w:ascii="Times New Roman" w:eastAsia="Times New Roman" w:hAnsi="Times New Roman" w:cs="Times New Roman"/>
+          <w:color w:val="000000"/>
+          <w:sz w:val="24"/>
+          <w:szCs w:val="24"/>
+          <w:lang w:eastAsia="pl-PL"/>
+        </w:rPr>
+        <w:t>bsług</w:t>
+      </w:r>
+      <w:r>
+        <w:rPr>
+          <w:rFonts w:ascii="Times New Roman" w:eastAsia="Times New Roman" w:hAnsi="Times New Roman" w:cs="Times New Roman"/>
+          <w:color w:val="000000"/>
+          <w:sz w:val="24"/>
+          <w:szCs w:val="24"/>
+          <w:lang w:eastAsia="pl-PL"/>
+        </w:rPr>
+        <w:t xml:space="preserve">iwane są </w:t>
+      </w:r>
+      <w:r>
+        <w:rPr>
+          <w:rFonts w:ascii="Times New Roman" w:eastAsia="Times New Roman" w:hAnsi="Times New Roman" w:cs="Times New Roman"/>
+          <w:color w:val="000000"/>
+          <w:sz w:val="24"/>
+          <w:szCs w:val="24"/>
+          <w:lang w:eastAsia="pl-PL"/>
+        </w:rPr>
+        <w:t>tryby przesyłania danych</w:t>
+      </w:r>
+      <w:r>
+        <w:rPr>
+          <w:rFonts w:ascii="Times New Roman" w:eastAsia="Times New Roman" w:hAnsi="Times New Roman" w:cs="Times New Roman"/>
+          <w:color w:val="000000"/>
+          <w:sz w:val="24"/>
+          <w:szCs w:val="24"/>
+          <w:lang w:eastAsia="pl-PL"/>
+        </w:rPr>
+        <w:t xml:space="preserve">: </w:t>
+      </w:r>
+      <w:r>
+        <w:rPr>
+          <w:rFonts w:ascii="Times New Roman" w:eastAsia="Times New Roman" w:hAnsi="Times New Roman" w:cs="Times New Roman"/>
+          <w:color w:val="000000"/>
+          <w:sz w:val="24"/>
+          <w:szCs w:val="24"/>
+          <w:lang w:eastAsia="pl-PL"/>
+        </w:rPr>
+        <w:t>standardow</w:t>
+      </w:r>
+      <w:r>
+        <w:rPr>
+          <w:rFonts w:ascii="Times New Roman" w:eastAsia="Times New Roman" w:hAnsi="Times New Roman" w:cs="Times New Roman"/>
+          <w:color w:val="000000"/>
+          <w:sz w:val="24"/>
+          <w:szCs w:val="24"/>
+          <w:lang w:eastAsia="pl-PL"/>
+        </w:rPr>
+        <w:t>y</w:t>
+      </w:r>
+      <w:r>
+        <w:rPr>
+          <w:rFonts w:ascii="Times New Roman" w:eastAsia="Times New Roman" w:hAnsi="Times New Roman" w:cs="Times New Roman"/>
+          <w:color w:val="000000"/>
+          <w:sz w:val="24"/>
+          <w:szCs w:val="24"/>
+          <w:lang w:eastAsia="pl-PL"/>
+        </w:rPr>
+        <w:t xml:space="preserve"> (100 kHz) i szybki (400 kHz). Obsługiwane są jedno- lub </w:t>
+      </w:r>
+      <w:proofErr w:type="spellStart"/>
+      <w:r>
+        <w:rPr>
+          <w:rFonts w:ascii="Times New Roman" w:eastAsia="Times New Roman" w:hAnsi="Times New Roman" w:cs="Times New Roman"/>
+          <w:color w:val="000000"/>
+          <w:sz w:val="24"/>
+          <w:szCs w:val="24"/>
+          <w:lang w:eastAsia="pl-PL"/>
+        </w:rPr>
+        <w:t>wielo</w:t>
+      </w:r>
+      <w:proofErr w:type="spellEnd"/>
+      <w:r>
+        <w:rPr>
+          <w:rFonts w:ascii="Times New Roman" w:eastAsia="Times New Roman" w:hAnsi="Times New Roman" w:cs="Times New Roman"/>
+          <w:color w:val="000000"/>
+          <w:sz w:val="24"/>
+          <w:szCs w:val="24"/>
+          <w:lang w:eastAsia="pl-PL"/>
+        </w:rPr>
+        <w:t>-</w:t>
+      </w:r>
+      <w:r>
+        <w:rPr>
+          <w:rFonts w:ascii="Times New Roman" w:eastAsia="Times New Roman" w:hAnsi="Times New Roman" w:cs="Times New Roman"/>
+          <w:color w:val="000000"/>
+          <w:sz w:val="24"/>
+          <w:szCs w:val="24"/>
+          <w:lang w:eastAsia="pl-PL"/>
+        </w:rPr>
+        <w:t xml:space="preserve">bajtowe operacje odczytu </w:t>
+      </w:r>
+      <w:r>
+        <w:rPr>
+          <w:rFonts w:ascii="Times New Roman" w:eastAsia="Times New Roman" w:hAnsi="Times New Roman" w:cs="Times New Roman"/>
+          <w:color w:val="000000"/>
+          <w:sz w:val="24"/>
+          <w:szCs w:val="24"/>
+          <w:lang w:eastAsia="pl-PL"/>
+        </w:rPr>
+        <w:t>i</w:t>
+      </w:r>
+      <w:r>
+        <w:rPr>
+          <w:rFonts w:ascii="Times New Roman" w:eastAsia="Times New Roman" w:hAnsi="Times New Roman" w:cs="Times New Roman"/>
+          <w:color w:val="000000"/>
+          <w:sz w:val="24"/>
+          <w:szCs w:val="24"/>
+          <w:lang w:eastAsia="pl-PL"/>
+        </w:rPr>
+        <w:t xml:space="preserve"> zapisu</w:t>
+      </w:r>
+      <w:r>
+        <w:rPr>
+          <w:rFonts w:ascii="Times New Roman" w:eastAsia="Times New Roman" w:hAnsi="Times New Roman" w:cs="Times New Roman"/>
+          <w:color w:val="000000"/>
+          <w:sz w:val="24"/>
+          <w:szCs w:val="24"/>
+          <w:lang w:eastAsia="pl-PL"/>
+        </w:rPr>
+        <w:t xml:space="preserve"> danych</w:t>
+      </w:r>
+      <w:r>
+        <w:rPr>
+          <w:rFonts w:ascii="Times New Roman" w:eastAsia="Times New Roman" w:hAnsi="Times New Roman" w:cs="Times New Roman"/>
+          <w:color w:val="000000"/>
+          <w:sz w:val="24"/>
+          <w:szCs w:val="24"/>
+          <w:lang w:eastAsia="pl-PL"/>
+        </w:rPr>
+        <w:t>. Przy wysokim pinie ALT ADDRESS 7-bitowy adres I</w:t>
+      </w:r>
+      <w:r>
+        <w:rPr>
+          <w:rFonts w:ascii="Times New Roman" w:eastAsia="Times New Roman" w:hAnsi="Times New Roman" w:cs="Times New Roman"/>
+          <w:color w:val="000000"/>
+          <w:sz w:val="24"/>
+          <w:szCs w:val="24"/>
+          <w:vertAlign w:val="superscript"/>
+          <w:lang w:eastAsia="pl-PL"/>
+        </w:rPr>
+        <w:t>2</w:t>
+      </w:r>
+      <w:r>
+        <w:rPr>
+          <w:rFonts w:ascii="Times New Roman" w:eastAsia="Times New Roman" w:hAnsi="Times New Roman" w:cs="Times New Roman"/>
+          <w:color w:val="000000"/>
+          <w:sz w:val="24"/>
+          <w:szCs w:val="24"/>
+          <w:lang w:eastAsia="pl-PL"/>
+        </w:rPr>
+        <w:t>C dla urządzenia to 0x1D,</w:t>
+      </w:r>
+      <w:r>
+        <w:rPr>
+          <w:rFonts w:ascii="Times New Roman" w:eastAsia="Times New Roman" w:hAnsi="Times New Roman" w:cs="Times New Roman"/>
+          <w:color w:val="000000"/>
+          <w:sz w:val="24"/>
+          <w:szCs w:val="24"/>
+          <w:lang w:eastAsia="pl-PL"/>
+        </w:rPr>
+        <w:t xml:space="preserve"> poprzedzający</w:t>
+      </w:r>
+      <w:r>
+        <w:rPr>
+          <w:rFonts w:ascii="Times New Roman" w:eastAsia="Times New Roman" w:hAnsi="Times New Roman" w:cs="Times New Roman"/>
+          <w:color w:val="000000"/>
+          <w:sz w:val="24"/>
+          <w:szCs w:val="24"/>
+          <w:lang w:eastAsia="pl-PL"/>
+        </w:rPr>
+        <w:t xml:space="preserve"> bit R/W. Przekłada się to na 0x3A dla zapisu i 0x3B dla odczytu. Alternatywny adres I</w:t>
+      </w:r>
+      <w:r>
+        <w:rPr>
+          <w:rFonts w:ascii="Times New Roman" w:eastAsia="Times New Roman" w:hAnsi="Times New Roman" w:cs="Times New Roman"/>
+          <w:color w:val="000000"/>
+          <w:sz w:val="24"/>
+          <w:szCs w:val="24"/>
+          <w:vertAlign w:val="superscript"/>
+          <w:lang w:eastAsia="pl-PL"/>
+        </w:rPr>
+        <w:t>2</w:t>
+      </w:r>
+      <w:r>
+        <w:rPr>
+          <w:rFonts w:ascii="Times New Roman" w:eastAsia="Times New Roman" w:hAnsi="Times New Roman" w:cs="Times New Roman"/>
+          <w:color w:val="000000"/>
+          <w:sz w:val="24"/>
+          <w:szCs w:val="24"/>
+          <w:lang w:eastAsia="pl-PL"/>
+        </w:rPr>
+        <w:t>C</w:t>
+      </w:r>
+      <w:r>
+        <w:rPr>
+          <w:rFonts w:ascii="Times New Roman" w:eastAsia="Times New Roman" w:hAnsi="Times New Roman" w:cs="Times New Roman"/>
+          <w:color w:val="000000"/>
+          <w:sz w:val="24"/>
+          <w:szCs w:val="24"/>
+          <w:lang w:eastAsia="pl-PL"/>
+        </w:rPr>
+        <w:t>,</w:t>
+      </w:r>
+      <w:r>
+        <w:rPr>
+          <w:rFonts w:ascii="Times New Roman" w:eastAsia="Times New Roman" w:hAnsi="Times New Roman" w:cs="Times New Roman"/>
+          <w:color w:val="000000"/>
+          <w:sz w:val="24"/>
+          <w:szCs w:val="24"/>
+          <w:lang w:eastAsia="pl-PL"/>
+        </w:rPr>
+        <w:t xml:space="preserve"> 0x53 (</w:t>
+      </w:r>
+      <w:r>
+        <w:rPr>
+          <w:rFonts w:ascii="Times New Roman" w:eastAsia="Times New Roman" w:hAnsi="Times New Roman" w:cs="Times New Roman"/>
+          <w:color w:val="000000"/>
+          <w:sz w:val="24"/>
+          <w:szCs w:val="24"/>
+          <w:lang w:eastAsia="pl-PL"/>
+        </w:rPr>
+        <w:t xml:space="preserve">poprzedzający </w:t>
+      </w:r>
+      <w:r>
+        <w:rPr>
+          <w:rFonts w:ascii="Times New Roman" w:eastAsia="Times New Roman" w:hAnsi="Times New Roman" w:cs="Times New Roman"/>
+          <w:color w:val="000000"/>
+          <w:sz w:val="24"/>
+          <w:szCs w:val="24"/>
+          <w:lang w:eastAsia="pl-PL"/>
+        </w:rPr>
+        <w:t>bit R/W) można wybrać poprzez uziemienie styku ALT ADDRESS (Pin 12)</w:t>
+      </w:r>
+      <w:r>
+        <w:rPr>
+          <w:rFonts w:ascii="Times New Roman" w:eastAsia="Times New Roman" w:hAnsi="Times New Roman" w:cs="Times New Roman"/>
+          <w:color w:val="000000"/>
+          <w:sz w:val="24"/>
+          <w:szCs w:val="24"/>
+          <w:lang w:eastAsia="pl-PL"/>
+        </w:rPr>
+        <w:t>, c</w:t>
+      </w:r>
+      <w:r>
+        <w:rPr>
+          <w:rFonts w:ascii="Times New Roman" w:eastAsia="Times New Roman" w:hAnsi="Times New Roman" w:cs="Times New Roman"/>
+          <w:color w:val="000000"/>
+          <w:sz w:val="24"/>
+          <w:szCs w:val="24"/>
+          <w:lang w:eastAsia="pl-PL"/>
+        </w:rPr>
+        <w:t>o przekłada się na 0xA6 dla zapisu i 0xA7 dla odczytu.</w:t>
+      </w:r>
+    </w:p>
+    <w:p>
+      <w:pPr>
         <w:spacing w:after="120" w:line="240" w:lineRule="auto"/>
-        <w:ind w:left="360"/>
-        <w:rPr>
-          <w:rFonts w:ascii="Times New Roman" w:eastAsia="Times New Roman" w:hAnsi="Times New Roman" w:cs="Times New Roman"/>
-          <w:color w:val="000000"/>
-          <w:sz w:val="24"/>
-          <w:szCs w:val="24"/>
-          <w:lang w:eastAsia="pl-PL"/>
-        </w:rPr>
-      </w:pPr>
+        <w:ind w:left="360" w:firstLine="348"/>
+        <w:jc w:val="both"/>
+        <w:rPr>
+          <w:rFonts w:ascii="Times New Roman" w:eastAsia="Times New Roman" w:hAnsi="Times New Roman" w:cs="Times New Roman"/>
+          <w:color w:val="000000"/>
+          <w:sz w:val="24"/>
+          <w:szCs w:val="24"/>
+          <w:lang w:eastAsia="pl-PL"/>
+        </w:rPr>
+      </w:pPr>
+      <w:r>
+        <w:rPr>
+          <w:rFonts w:ascii="Times New Roman" w:eastAsia="Times New Roman" w:hAnsi="Times New Roman" w:cs="Times New Roman"/>
+          <w:color w:val="000000"/>
+          <w:sz w:val="24"/>
+          <w:szCs w:val="24"/>
+          <w:lang w:eastAsia="pl-PL"/>
+        </w:rPr>
+        <w:t>Przez brak</w:t>
+      </w:r>
+      <w:r>
+        <w:rPr>
+          <w:rFonts w:ascii="Times New Roman" w:eastAsia="Times New Roman" w:hAnsi="Times New Roman" w:cs="Times New Roman"/>
+          <w:color w:val="000000"/>
+          <w:sz w:val="24"/>
+          <w:szCs w:val="24"/>
+          <w:lang w:eastAsia="pl-PL"/>
+        </w:rPr>
+        <w:t xml:space="preserve"> wewnętrznych rezystorów dla nieużywanych styków</w:t>
+      </w:r>
+      <w:r>
+        <w:rPr>
+          <w:rFonts w:ascii="Times New Roman" w:eastAsia="Times New Roman" w:hAnsi="Times New Roman" w:cs="Times New Roman"/>
+          <w:color w:val="000000"/>
+          <w:sz w:val="24"/>
+          <w:szCs w:val="24"/>
+          <w:lang w:eastAsia="pl-PL"/>
+        </w:rPr>
+        <w:t>,</w:t>
+      </w:r>
+      <w:r>
+        <w:rPr>
+          <w:rFonts w:ascii="Times New Roman" w:eastAsia="Times New Roman" w:hAnsi="Times New Roman" w:cs="Times New Roman"/>
+          <w:color w:val="000000"/>
+          <w:sz w:val="24"/>
+          <w:szCs w:val="24"/>
+          <w:lang w:eastAsia="pl-PL"/>
+        </w:rPr>
+        <w:t xml:space="preserve"> nie ma</w:t>
+      </w:r>
+      <w:r>
+        <w:rPr>
+          <w:rFonts w:ascii="Times New Roman" w:eastAsia="Times New Roman" w:hAnsi="Times New Roman" w:cs="Times New Roman"/>
+          <w:color w:val="000000"/>
+          <w:sz w:val="24"/>
+          <w:szCs w:val="24"/>
+          <w:lang w:eastAsia="pl-PL"/>
+        </w:rPr>
+        <w:t xml:space="preserve"> </w:t>
+      </w:r>
+      <w:r>
+        <w:rPr>
+          <w:rFonts w:ascii="Times New Roman" w:eastAsia="Times New Roman" w:hAnsi="Times New Roman" w:cs="Times New Roman"/>
+          <w:color w:val="000000"/>
+          <w:sz w:val="24"/>
+          <w:szCs w:val="24"/>
+          <w:lang w:eastAsia="pl-PL"/>
+        </w:rPr>
+        <w:t>domyślnego</w:t>
+      </w:r>
+      <w:r>
+        <w:rPr>
+          <w:rFonts w:ascii="Times New Roman" w:eastAsia="Times New Roman" w:hAnsi="Times New Roman" w:cs="Times New Roman"/>
+          <w:color w:val="000000"/>
+          <w:sz w:val="24"/>
+          <w:szCs w:val="24"/>
+          <w:lang w:eastAsia="pl-PL"/>
+        </w:rPr>
+        <w:t xml:space="preserve"> stanu dla styku CS lub ALT ADDRESS, jeśli pozostan</w:t>
+      </w:r>
+      <w:r>
+        <w:rPr>
+          <w:rFonts w:ascii="Times New Roman" w:eastAsia="Times New Roman" w:hAnsi="Times New Roman" w:cs="Times New Roman"/>
+          <w:color w:val="000000"/>
+          <w:sz w:val="24"/>
+          <w:szCs w:val="24"/>
+          <w:lang w:eastAsia="pl-PL"/>
+        </w:rPr>
+        <w:t>ą</w:t>
+      </w:r>
+      <w:r>
+        <w:rPr>
+          <w:rFonts w:ascii="Times New Roman" w:eastAsia="Times New Roman" w:hAnsi="Times New Roman" w:cs="Times New Roman"/>
+          <w:color w:val="000000"/>
+          <w:sz w:val="24"/>
+          <w:szCs w:val="24"/>
+          <w:lang w:eastAsia="pl-PL"/>
+        </w:rPr>
+        <w:t xml:space="preserve"> swobodne lub niepodłączone. </w:t>
+      </w:r>
+      <w:r>
+        <w:rPr>
+          <w:rFonts w:ascii="Times New Roman" w:eastAsia="Times New Roman" w:hAnsi="Times New Roman" w:cs="Times New Roman"/>
+          <w:color w:val="000000"/>
+          <w:sz w:val="24"/>
+          <w:szCs w:val="24"/>
+          <w:lang w:eastAsia="pl-PL"/>
+        </w:rPr>
+        <w:t>Dlatego też podczas korzystania</w:t>
+      </w:r>
+      <w:r>
+        <w:rPr>
+          <w:rFonts w:ascii="Times New Roman" w:eastAsia="Times New Roman" w:hAnsi="Times New Roman" w:cs="Times New Roman"/>
+          <w:color w:val="000000"/>
+          <w:sz w:val="24"/>
+          <w:szCs w:val="24"/>
+          <w:lang w:eastAsia="pl-PL"/>
+        </w:rPr>
+        <w:t xml:space="preserve"> z </w:t>
+      </w:r>
+      <w:r>
+        <w:rPr>
+          <w:rFonts w:ascii="Times New Roman" w:eastAsia="Times New Roman" w:hAnsi="Times New Roman" w:cs="Times New Roman"/>
+          <w:color w:val="000000"/>
+          <w:sz w:val="24"/>
+          <w:szCs w:val="24"/>
+          <w:lang w:eastAsia="pl-PL"/>
+        </w:rPr>
+        <w:t>I</w:t>
+      </w:r>
+      <w:r>
+        <w:rPr>
+          <w:rFonts w:ascii="Times New Roman" w:eastAsia="Times New Roman" w:hAnsi="Times New Roman" w:cs="Times New Roman"/>
+          <w:color w:val="000000"/>
+          <w:sz w:val="24"/>
+          <w:szCs w:val="24"/>
+          <w:vertAlign w:val="superscript"/>
+          <w:lang w:eastAsia="pl-PL"/>
+        </w:rPr>
+        <w:t>2</w:t>
+      </w:r>
+      <w:r>
+        <w:rPr>
+          <w:rFonts w:ascii="Times New Roman" w:eastAsia="Times New Roman" w:hAnsi="Times New Roman" w:cs="Times New Roman"/>
+          <w:color w:val="000000"/>
+          <w:sz w:val="24"/>
+          <w:szCs w:val="24"/>
+          <w:lang w:eastAsia="pl-PL"/>
+        </w:rPr>
+        <w:t>C</w:t>
+      </w:r>
+      <w:r>
+        <w:rPr>
+          <w:rFonts w:ascii="Times New Roman" w:eastAsia="Times New Roman" w:hAnsi="Times New Roman" w:cs="Times New Roman"/>
+          <w:color w:val="000000"/>
+          <w:sz w:val="24"/>
+          <w:szCs w:val="24"/>
+          <w:lang w:eastAsia="pl-PL"/>
+        </w:rPr>
+        <w:t xml:space="preserve"> w</w:t>
+      </w:r>
+      <w:r>
+        <w:rPr>
+          <w:rFonts w:ascii="Times New Roman" w:eastAsia="Times New Roman" w:hAnsi="Times New Roman" w:cs="Times New Roman"/>
+          <w:color w:val="000000"/>
+          <w:sz w:val="24"/>
+          <w:szCs w:val="24"/>
+          <w:lang w:eastAsia="pl-PL"/>
+        </w:rPr>
+        <w:t xml:space="preserve">ymagane jest, aby pin CS był podłączony do </w:t>
+      </w:r>
+      <w:r>
+        <w:rPr>
+          <w:rFonts w:ascii="Times New Roman" w:hAnsi="Times New Roman" w:cs="Times New Roman"/>
+          <w:sz w:val="24"/>
+          <w:szCs w:val="24"/>
+        </w:rPr>
+        <w:t>V</w:t>
+      </w:r>
+      <w:r>
+        <w:rPr>
+          <w:rFonts w:ascii="Times New Roman" w:hAnsi="Times New Roman" w:cs="Times New Roman"/>
+          <w:sz w:val="24"/>
+          <w:szCs w:val="24"/>
+          <w:vertAlign w:val="subscript"/>
+        </w:rPr>
+        <w:t>DD I/O</w:t>
+      </w:r>
+      <w:r>
+        <w:rPr>
+          <w:rFonts w:ascii="Times New Roman" w:eastAsia="Times New Roman" w:hAnsi="Times New Roman" w:cs="Times New Roman"/>
+          <w:color w:val="000000"/>
+          <w:sz w:val="24"/>
+          <w:szCs w:val="24"/>
+          <w:lang w:eastAsia="pl-PL"/>
+        </w:rPr>
+        <w:t>, a</w:t>
+      </w:r>
+      <w:r>
+        <w:rPr>
+          <w:rFonts w:ascii="Times New Roman" w:eastAsia="Times New Roman" w:hAnsi="Times New Roman" w:cs="Times New Roman"/>
+          <w:color w:val="000000"/>
+          <w:sz w:val="24"/>
+          <w:szCs w:val="24"/>
+          <w:lang w:eastAsia="pl-PL"/>
+        </w:rPr>
+        <w:t xml:space="preserve"> pin ALT ADDRESS do </w:t>
+      </w:r>
+      <w:r>
+        <w:rPr>
+          <w:rFonts w:ascii="Times New Roman" w:hAnsi="Times New Roman" w:cs="Times New Roman"/>
+          <w:sz w:val="24"/>
+          <w:szCs w:val="24"/>
+        </w:rPr>
+        <w:t>V</w:t>
+      </w:r>
+      <w:r>
+        <w:rPr>
+          <w:rFonts w:ascii="Times New Roman" w:hAnsi="Times New Roman" w:cs="Times New Roman"/>
+          <w:sz w:val="24"/>
+          <w:szCs w:val="24"/>
+          <w:vertAlign w:val="subscript"/>
+        </w:rPr>
+        <w:t>DD I/O</w:t>
+      </w:r>
+      <w:r>
+        <w:rPr>
+          <w:rFonts w:ascii="Times New Roman" w:eastAsia="Times New Roman" w:hAnsi="Times New Roman" w:cs="Times New Roman"/>
+          <w:color w:val="000000"/>
+          <w:sz w:val="24"/>
+          <w:szCs w:val="24"/>
+          <w:lang w:eastAsia="pl-PL"/>
+        </w:rPr>
+        <w:t xml:space="preserve"> </w:t>
+      </w:r>
+      <w:r>
+        <w:rPr>
+          <w:rFonts w:ascii="Times New Roman" w:eastAsia="Times New Roman" w:hAnsi="Times New Roman" w:cs="Times New Roman"/>
+          <w:color w:val="000000"/>
+          <w:sz w:val="24"/>
+          <w:szCs w:val="24"/>
+          <w:lang w:eastAsia="pl-PL"/>
+        </w:rPr>
+        <w:t>lub GND.</w:t>
+      </w:r>
     </w:p>
     <w:p>
       <w:pPr>
@@ -766,19 +1964,7 @@
           <w:szCs w:val="28"/>
           <w:lang w:eastAsia="pl-PL"/>
         </w:rPr>
-        <w:t>P</w:t>
-      </w:r>
-      <w:r>
-        <w:rPr>
-          <w:rFonts w:ascii="Times New Roman" w:eastAsia="Times New Roman" w:hAnsi="Times New Roman" w:cs="Times New Roman"/>
-          <w:b/>
-          <w:bCs/>
-          <w:color w:val="000000"/>
-          <w:sz w:val="28"/>
-          <w:szCs w:val="28"/>
-          <w:lang w:eastAsia="pl-PL"/>
-        </w:rPr>
-        <w:t>odręcznik użytkownika urządzenia</w:t>
+        <w:t>Podręcznik użytkownika urządzenia</w:t>
       </w:r>
     </w:p>
     <w:p>
@@ -853,6 +2039,7 @@
           <w:szCs w:val="28"/>
           <w:lang w:eastAsia="pl-PL"/>
         </w:rPr>
+        <w:lastRenderedPageBreak/>
         <w:t xml:space="preserve"> Ocena krytyczna efektu</w:t>
       </w:r>
     </w:p>
@@ -1000,6 +2187,208 @@
           <w:lang w:eastAsia="pl-PL"/>
         </w:rPr>
       </w:pPr>
+      <w:r>
+        <w:rPr>
+          <w:rFonts w:ascii="Times New Roman" w:eastAsia="Times New Roman" w:hAnsi="Times New Roman" w:cs="Times New Roman"/>
+          <w:color w:val="000000"/>
+          <w:sz w:val="24"/>
+          <w:szCs w:val="24"/>
+          <w:lang w:eastAsia="pl-PL"/>
+        </w:rPr>
+        <w:t>[1] „</w:t>
+      </w:r>
+      <w:r>
+        <w:rPr>
+          <w:rFonts w:ascii="Times New Roman" w:eastAsia="Times New Roman" w:hAnsi="Times New Roman" w:cs="Times New Roman"/>
+          <w:color w:val="000000"/>
+          <w:sz w:val="24"/>
+          <w:szCs w:val="24"/>
+          <w:lang w:eastAsia="pl-PL"/>
+        </w:rPr>
+        <w:t>Spartan-3E FPGA Starter Kit Board User Guide</w:t>
+      </w:r>
+      <w:r>
+        <w:rPr>
+          <w:rFonts w:ascii="Times New Roman" w:eastAsia="Times New Roman" w:hAnsi="Times New Roman" w:cs="Times New Roman"/>
+          <w:color w:val="000000"/>
+          <w:sz w:val="24"/>
+          <w:szCs w:val="24"/>
+          <w:lang w:eastAsia="pl-PL"/>
+        </w:rPr>
+        <w:t>”</w:t>
+      </w:r>
+    </w:p>
+    <w:p>
+      <w:pPr>
+        <w:spacing w:after="120" w:line="240" w:lineRule="auto"/>
+        <w:ind w:left="360"/>
+        <w:rPr>
+          <w:rFonts w:ascii="Times New Roman" w:eastAsia="Times New Roman" w:hAnsi="Times New Roman" w:cs="Times New Roman"/>
+          <w:color w:val="000000"/>
+          <w:sz w:val="24"/>
+          <w:szCs w:val="24"/>
+          <w:lang w:eastAsia="pl-PL"/>
+        </w:rPr>
+      </w:pPr>
+      <w:r>
+        <w:rPr>
+          <w:rFonts w:ascii="Times New Roman" w:eastAsia="Times New Roman" w:hAnsi="Times New Roman" w:cs="Times New Roman"/>
+          <w:color w:val="000000"/>
+          <w:sz w:val="24"/>
+          <w:szCs w:val="24"/>
+          <w:lang w:eastAsia="pl-PL"/>
+        </w:rPr>
+        <w:t>[2] „</w:t>
+      </w:r>
+      <w:r>
+        <w:rPr>
+          <w:rFonts w:ascii="Times New Roman" w:eastAsia="Times New Roman" w:hAnsi="Times New Roman" w:cs="Times New Roman"/>
+          <w:color w:val="000000"/>
+          <w:sz w:val="24"/>
+          <w:szCs w:val="24"/>
+          <w:lang w:eastAsia="pl-PL"/>
+        </w:rPr>
+        <w:t xml:space="preserve">Digital </w:t>
+      </w:r>
+      <w:proofErr w:type="spellStart"/>
+      <w:r>
+        <w:rPr>
+          <w:rFonts w:ascii="Times New Roman" w:eastAsia="Times New Roman" w:hAnsi="Times New Roman" w:cs="Times New Roman"/>
+          <w:color w:val="000000"/>
+          <w:sz w:val="24"/>
+          <w:szCs w:val="24"/>
+          <w:lang w:eastAsia="pl-PL"/>
+        </w:rPr>
+        <w:t>Accelerometer</w:t>
+      </w:r>
+      <w:proofErr w:type="spellEnd"/>
+      <w:r>
+        <w:rPr>
+          <w:rFonts w:ascii="Times New Roman" w:eastAsia="Times New Roman" w:hAnsi="Times New Roman" w:cs="Times New Roman"/>
+          <w:color w:val="000000"/>
+          <w:sz w:val="24"/>
+          <w:szCs w:val="24"/>
+          <w:lang w:eastAsia="pl-PL"/>
+        </w:rPr>
+        <w:t xml:space="preserve"> </w:t>
+      </w:r>
+      <w:r>
+        <w:rPr>
+          <w:rFonts w:ascii="Times New Roman" w:eastAsia="Times New Roman" w:hAnsi="Times New Roman" w:cs="Times New Roman"/>
+          <w:color w:val="000000"/>
+          <w:sz w:val="24"/>
+          <w:szCs w:val="24"/>
+          <w:lang w:eastAsia="pl-PL"/>
+        </w:rPr>
+        <w:t>ADXL345</w:t>
+      </w:r>
+      <w:r>
+        <w:rPr>
+          <w:rFonts w:ascii="Times New Roman" w:eastAsia="Times New Roman" w:hAnsi="Times New Roman" w:cs="Times New Roman"/>
+          <w:color w:val="000000"/>
+          <w:sz w:val="24"/>
+          <w:szCs w:val="24"/>
+          <w:lang w:eastAsia="pl-PL"/>
+        </w:rPr>
+        <w:t>”</w:t>
+      </w:r>
+    </w:p>
+    <w:p>
+      <w:pPr>
+        <w:spacing w:after="120" w:line="240" w:lineRule="auto"/>
+        <w:ind w:left="360"/>
+        <w:rPr>
+          <w:rFonts w:ascii="Times New Roman" w:eastAsia="Times New Roman" w:hAnsi="Times New Roman" w:cs="Times New Roman"/>
+          <w:color w:val="000000"/>
+          <w:sz w:val="24"/>
+          <w:szCs w:val="24"/>
+          <w:lang w:eastAsia="pl-PL"/>
+        </w:rPr>
+      </w:pPr>
+      <w:r>
+        <w:rPr>
+          <w:rFonts w:ascii="Times New Roman" w:eastAsia="Times New Roman" w:hAnsi="Times New Roman" w:cs="Times New Roman"/>
+          <w:color w:val="000000"/>
+          <w:sz w:val="24"/>
+          <w:szCs w:val="24"/>
+          <w:lang w:eastAsia="pl-PL"/>
+        </w:rPr>
+        <w:t xml:space="preserve">[3] </w:t>
+      </w:r>
+      <w:r>
+        <w:rPr>
+          <w:rFonts w:ascii="Times New Roman" w:eastAsia="Times New Roman" w:hAnsi="Times New Roman" w:cs="Times New Roman"/>
+          <w:color w:val="000000"/>
+          <w:sz w:val="24"/>
+          <w:szCs w:val="24"/>
+          <w:lang w:eastAsia="pl-PL"/>
+        </w:rPr>
+        <w:t>„</w:t>
+      </w:r>
+      <w:r>
+        <w:rPr>
+          <w:rFonts w:ascii="Times New Roman" w:eastAsia="Times New Roman" w:hAnsi="Times New Roman" w:cs="Times New Roman"/>
+          <w:color w:val="000000"/>
+          <w:sz w:val="24"/>
+          <w:szCs w:val="24"/>
+          <w:lang w:eastAsia="pl-PL"/>
+        </w:rPr>
+        <w:t xml:space="preserve">Digital </w:t>
+      </w:r>
+      <w:proofErr w:type="spellStart"/>
+      <w:r>
+        <w:rPr>
+          <w:rFonts w:ascii="Times New Roman" w:eastAsia="Times New Roman" w:hAnsi="Times New Roman" w:cs="Times New Roman"/>
+          <w:color w:val="000000"/>
+          <w:sz w:val="24"/>
+          <w:szCs w:val="24"/>
+          <w:lang w:eastAsia="pl-PL"/>
+        </w:rPr>
+        <w:t>Accelerometer</w:t>
+      </w:r>
+      <w:proofErr w:type="spellEnd"/>
+      <w:r>
+        <w:rPr>
+          <w:rFonts w:ascii="Times New Roman" w:eastAsia="Times New Roman" w:hAnsi="Times New Roman" w:cs="Times New Roman"/>
+          <w:color w:val="000000"/>
+          <w:sz w:val="24"/>
+          <w:szCs w:val="24"/>
+          <w:lang w:eastAsia="pl-PL"/>
+        </w:rPr>
+        <w:t xml:space="preserve"> </w:t>
+      </w:r>
+      <w:r>
+        <w:rPr>
+          <w:rFonts w:ascii="Times New Roman" w:eastAsia="Times New Roman" w:hAnsi="Times New Roman" w:cs="Times New Roman"/>
+          <w:color w:val="000000"/>
+          <w:sz w:val="24"/>
+          <w:szCs w:val="24"/>
+          <w:lang w:eastAsia="pl-PL"/>
+        </w:rPr>
+        <w:t>ADXL345</w:t>
+      </w:r>
+      <w:r>
+        <w:rPr>
+          <w:rFonts w:ascii="Times New Roman" w:eastAsia="Times New Roman" w:hAnsi="Times New Roman" w:cs="Times New Roman"/>
+          <w:color w:val="000000"/>
+          <w:sz w:val="24"/>
+          <w:szCs w:val="24"/>
+          <w:lang w:eastAsia="pl-PL"/>
+        </w:rPr>
+        <w:t>”</w:t>
+      </w:r>
+      <w:r>
+        <w:rPr>
+          <w:rFonts w:ascii="Times New Roman" w:eastAsia="Times New Roman" w:hAnsi="Times New Roman" w:cs="Times New Roman"/>
+          <w:color w:val="000000"/>
+          <w:sz w:val="24"/>
+          <w:szCs w:val="24"/>
+          <w:lang w:eastAsia="pl-PL"/>
+        </w:rPr>
+        <w:t>, s. 18</w:t>
+      </w:r>
+      <w:bookmarkStart w:id="0" w:name="_GoBack"/>
+      <w:bookmarkEnd w:id="0"/>
     </w:p>
     <w:sectPr>
       <w:headerReference w:type="even" r:id="rId7"/>
@@ -1062,6 +2451,7 @@
         <w:docPartUnique/>
       </w:docPartObj>
     </w:sdtPr>
+    <w:sdtEndPr/>
     <w:sdtContent>
       <w:p>
         <w:pPr>
@@ -1589,6 +2979,7 @@
     <w:lsdException w:name="HTML Sample" w:semiHidden="1" w:unhideWhenUsed="1"/>
     <w:lsdException w:name="HTML Typewriter" w:semiHidden="1" w:unhideWhenUsed="1"/>
     <w:lsdException w:name="HTML Variable" w:semiHidden="1" w:unhideWhenUsed="1"/>
+    <w:lsdException w:name="Normal Table" w:semiHidden="1" w:unhideWhenUsed="1"/>
     <w:lsdException w:name="annotation subject" w:semiHidden="1" w:unhideWhenUsed="1"/>
     <w:lsdException w:name="No List" w:semiHidden="1" w:unhideWhenUsed="1"/>
     <w:lsdException w:name="Outline List 1" w:semiHidden="1" w:unhideWhenUsed="1"/>
@@ -1635,8 +3026,10 @@
     <w:lsdException w:name="Table Subtle 2" w:semiHidden="1" w:unhideWhenUsed="1"/>
     <w:lsdException w:name="Table Web 1" w:semiHidden="1" w:unhideWhenUsed="1"/>
     <w:lsdException w:name="Table Web 2" w:semiHidden="1" w:unhideWhenUsed="1"/>
+    <w:lsdException w:name="Table Web 3" w:semiHidden="1" w:unhideWhenUsed="1"/>
     <w:lsdException w:name="Balloon Text" w:semiHidden="1" w:unhideWhenUsed="1"/>
     <w:lsdException w:name="Table Grid" w:uiPriority="39"/>
+    <w:lsdException w:name="Table Theme" w:semiHidden="1" w:unhideWhenUsed="1"/>
     <w:lsdException w:name="Placeholder Text" w:semiHidden="1"/>
     <w:lsdException w:name="No Spacing" w:uiPriority="1" w:qFormat="1"/>
     <w:lsdException w:name="Light Shading" w:uiPriority="60"/>
@@ -1971,6 +3364,45 @@
       <w:contextualSpacing/>
     </w:pPr>
   </w:style>
+  <w:style w:type="paragraph" w:styleId="Tekstprzypisukocowego">
+    <w:name w:val="endnote text"/>
+    <w:basedOn w:val="Normalny"/>
+    <w:link w:val="TekstprzypisukocowegoZnak"/>
+    <w:uiPriority w:val="99"/>
+    <w:semiHidden/>
+    <w:unhideWhenUsed/>
+    <w:rsid w:val="00441A53"/>
+    <w:pPr>
+      <w:spacing w:after="0" w:line="240" w:lineRule="auto"/>
+    </w:pPr>
+    <w:rPr>
+      <w:sz w:val="20"/>
+      <w:szCs w:val="20"/>
+    </w:rPr>
+  </w:style>
+  <w:style w:type="character" w:customStyle="1" w:styleId="TekstprzypisukocowegoZnak">
+    <w:name w:val="Tekst przypisu końcowego Znak"/>
+    <w:basedOn w:val="Domylnaczcionkaakapitu"/>
+    <w:link w:val="Tekstprzypisukocowego"/>
+    <w:uiPriority w:val="99"/>
+    <w:semiHidden/>
+    <w:rsid w:val="00441A53"/>
+    <w:rPr>
+      <w:sz w:val="20"/>
+      <w:szCs w:val="20"/>
+    </w:rPr>
+  </w:style>
+  <w:style w:type="character" w:styleId="Odwoanieprzypisukocowego">
+    <w:name w:val="endnote reference"/>
+    <w:basedOn w:val="Domylnaczcionkaakapitu"/>
+    <w:uiPriority w:val="99"/>
+    <w:semiHidden/>
+    <w:unhideWhenUsed/>
+    <w:rsid w:val="00441A53"/>
+    <w:rPr>
+      <w:vertAlign w:val="superscript"/>
+    </w:rPr>
+  </w:style>
 </w:styles>
 </file>
 

</xml_diff>